<commit_message>
arreglo ruta movies y mas documentacion
</commit_message>
<xml_diff>
--- a/docApis/Apis.docx
+++ b/docApis/Apis.docx
@@ -544,19 +544,7 @@
           <w:u w:val="single"/>
           <w:shd w:val="clear" w:color="auto" w:fill="FAFAFA"/>
         </w:rPr>
-        <w:t>GET</w:t>
-      </w:r>
-      <w:r>
-        <w:rPr>
-          <w:rFonts w:ascii="Helvetica" w:hAnsi="Helvetica" w:cs="Helvetica"/>
-          <w:b/>
-          <w:color w:val="505050"/>
-          <w:sz w:val="18"/>
-          <w:szCs w:val="18"/>
-          <w:u w:val="single"/>
-          <w:shd w:val="clear" w:color="auto" w:fill="FAFAFA"/>
-        </w:rPr>
-        <w:t xml:space="preserve"> </w:t>
+        <w:t xml:space="preserve">GET </w:t>
       </w:r>
       <w:r>
         <w:rPr>
@@ -580,6 +568,20 @@
         <w:t>lives</w:t>
       </w:r>
       <w:proofErr w:type="spellEnd"/>
+    </w:p>
+    <w:p>
+      <w:pPr>
+        <w:spacing w:after="0"/>
+        <w:rPr>
+          <w:rFonts w:ascii="Helvetica" w:hAnsi="Helvetica" w:cs="Helvetica"/>
+          <w:b/>
+          <w:color w:val="505050"/>
+          <w:sz w:val="18"/>
+          <w:szCs w:val="18"/>
+          <w:u w:val="single"/>
+          <w:shd w:val="clear" w:color="auto" w:fill="FAFAFA"/>
+        </w:rPr>
+      </w:pPr>
     </w:p>
     <w:p>
       <w:pPr>
@@ -639,6 +641,432 @@
                     <a:xfrm>
                       <a:off x="0" y="0"/>
                       <a:ext cx="5612130" cy="5633720"/>
+                    </a:xfrm>
+                    <a:prstGeom prst="rect">
+                      <a:avLst/>
+                    </a:prstGeom>
+                  </pic:spPr>
+                </pic:pic>
+              </a:graphicData>
+            </a:graphic>
+          </wp:inline>
+        </w:drawing>
+      </w:r>
+    </w:p>
+    <w:p>
+      <w:pPr>
+        <w:spacing w:after="0"/>
+        <w:rPr>
+          <w:rFonts w:ascii="Helvetica" w:hAnsi="Helvetica" w:cs="Helvetica"/>
+          <w:b/>
+          <w:color w:val="505050"/>
+          <w:sz w:val="18"/>
+          <w:szCs w:val="18"/>
+          <w:u w:val="single"/>
+          <w:shd w:val="clear" w:color="auto" w:fill="FAFAFA"/>
+        </w:rPr>
+      </w:pPr>
+    </w:p>
+    <w:p>
+      <w:pPr>
+        <w:pBdr>
+          <w:top w:val="single" w:sz="4" w:space="1" w:color="auto"/>
+          <w:left w:val="single" w:sz="4" w:space="4" w:color="auto"/>
+          <w:bottom w:val="single" w:sz="4" w:space="1" w:color="auto"/>
+          <w:right w:val="single" w:sz="4" w:space="4" w:color="auto"/>
+        </w:pBdr>
+        <w:spacing w:after="0"/>
+        <w:rPr>
+          <w:rFonts w:ascii="Helvetica" w:hAnsi="Helvetica" w:cs="Helvetica"/>
+          <w:b/>
+          <w:color w:val="505050"/>
+          <w:sz w:val="18"/>
+          <w:szCs w:val="18"/>
+          <w:u w:val="single"/>
+          <w:shd w:val="clear" w:color="auto" w:fill="FAFAFA"/>
+        </w:rPr>
+      </w:pPr>
+      <w:r>
+        <w:rPr>
+          <w:rFonts w:ascii="Helvetica" w:hAnsi="Helvetica" w:cs="Helvetica"/>
+          <w:b/>
+          <w:color w:val="505050"/>
+          <w:sz w:val="18"/>
+          <w:szCs w:val="18"/>
+          <w:u w:val="single"/>
+          <w:shd w:val="clear" w:color="auto" w:fill="FAFAFA"/>
+        </w:rPr>
+        <w:t xml:space="preserve">GET </w:t>
+      </w:r>
+      <w:r>
+        <w:rPr>
+          <w:rFonts w:ascii="Segoe UI" w:hAnsi="Segoe UI" w:cs="Segoe UI"/>
+          <w:color w:val="212121"/>
+          <w:sz w:val="18"/>
+          <w:szCs w:val="18"/>
+          <w:shd w:val="clear" w:color="auto" w:fill="FFFFFF"/>
+        </w:rPr>
+        <w:t>/</w:t>
+      </w:r>
+      <w:r>
+        <w:rPr>
+          <w:rFonts w:ascii="Segoe UI" w:hAnsi="Segoe UI" w:cs="Segoe UI"/>
+          <w:color w:val="212121"/>
+          <w:sz w:val="18"/>
+          <w:szCs w:val="18"/>
+          <w:shd w:val="clear" w:color="auto" w:fill="FFFFFF"/>
+        </w:rPr>
+        <w:t>series</w:t>
+      </w:r>
+    </w:p>
+    <w:p>
+      <w:pPr>
+        <w:spacing w:after="0"/>
+        <w:rPr>
+          <w:rFonts w:ascii="Helvetica" w:hAnsi="Helvetica" w:cs="Helvetica"/>
+          <w:b/>
+          <w:color w:val="505050"/>
+          <w:sz w:val="18"/>
+          <w:szCs w:val="18"/>
+          <w:u w:val="single"/>
+          <w:shd w:val="clear" w:color="auto" w:fill="FAFAFA"/>
+        </w:rPr>
+      </w:pPr>
+    </w:p>
+    <w:p>
+      <w:pPr>
+        <w:spacing w:after="0"/>
+        <w:rPr>
+          <w:rFonts w:ascii="Helvetica" w:hAnsi="Helvetica" w:cs="Helvetica"/>
+          <w:b/>
+          <w:color w:val="505050"/>
+          <w:sz w:val="18"/>
+          <w:szCs w:val="18"/>
+          <w:u w:val="single"/>
+          <w:shd w:val="clear" w:color="auto" w:fill="FAFAFA"/>
+        </w:rPr>
+      </w:pPr>
+      <w:r>
+        <w:rPr>
+          <w:noProof/>
+          <w:lang w:eastAsia="es-AR"/>
+        </w:rPr>
+        <w:lastRenderedPageBreak/>
+        <w:drawing>
+          <wp:inline distT="0" distB="0" distL="0" distR="0" wp14:anchorId="3071B7AF" wp14:editId="43A25F07">
+            <wp:extent cx="5612130" cy="5026025"/>
+            <wp:effectExtent l="0" t="0" r="7620" b="3175"/>
+            <wp:docPr id="4" name="Imagen 4"/>
+            <wp:cNvGraphicFramePr>
+              <a:graphicFrameLocks xmlns:a="http://schemas.openxmlformats.org/drawingml/2006/main" noChangeAspect="1"/>
+            </wp:cNvGraphicFramePr>
+            <a:graphic xmlns:a="http://schemas.openxmlformats.org/drawingml/2006/main">
+              <a:graphicData uri="http://schemas.openxmlformats.org/drawingml/2006/picture">
+                <pic:pic xmlns:pic="http://schemas.openxmlformats.org/drawingml/2006/picture">
+                  <pic:nvPicPr>
+                    <pic:cNvPr id="1" name=""/>
+                    <pic:cNvPicPr/>
+                  </pic:nvPicPr>
+                  <pic:blipFill>
+                    <a:blip r:embed="rId8"/>
+                    <a:stretch>
+                      <a:fillRect/>
+                    </a:stretch>
+                  </pic:blipFill>
+                  <pic:spPr>
+                    <a:xfrm>
+                      <a:off x="0" y="0"/>
+                      <a:ext cx="5612130" cy="5026025"/>
+                    </a:xfrm>
+                    <a:prstGeom prst="rect">
+                      <a:avLst/>
+                    </a:prstGeom>
+                  </pic:spPr>
+                </pic:pic>
+              </a:graphicData>
+            </a:graphic>
+          </wp:inline>
+        </w:drawing>
+      </w:r>
+    </w:p>
+    <w:p>
+      <w:pPr>
+        <w:spacing w:after="0"/>
+        <w:rPr>
+          <w:rFonts w:ascii="Helvetica" w:hAnsi="Helvetica" w:cs="Helvetica"/>
+          <w:b/>
+          <w:color w:val="505050"/>
+          <w:sz w:val="18"/>
+          <w:szCs w:val="18"/>
+          <w:u w:val="single"/>
+          <w:shd w:val="clear" w:color="auto" w:fill="FAFAFA"/>
+        </w:rPr>
+      </w:pPr>
+    </w:p>
+    <w:p>
+      <w:pPr>
+        <w:spacing w:after="0"/>
+        <w:rPr>
+          <w:rFonts w:ascii="Helvetica" w:hAnsi="Helvetica" w:cs="Helvetica"/>
+          <w:b/>
+          <w:color w:val="505050"/>
+          <w:sz w:val="18"/>
+          <w:szCs w:val="18"/>
+          <w:u w:val="single"/>
+          <w:shd w:val="clear" w:color="auto" w:fill="FAFAFA"/>
+        </w:rPr>
+      </w:pPr>
+    </w:p>
+    <w:p>
+      <w:pPr>
+        <w:pBdr>
+          <w:top w:val="single" w:sz="4" w:space="1" w:color="auto"/>
+          <w:left w:val="single" w:sz="4" w:space="4" w:color="auto"/>
+          <w:bottom w:val="single" w:sz="4" w:space="1" w:color="auto"/>
+          <w:right w:val="single" w:sz="4" w:space="4" w:color="auto"/>
+        </w:pBdr>
+        <w:spacing w:after="0"/>
+        <w:rPr>
+          <w:rFonts w:ascii="Helvetica" w:hAnsi="Helvetica" w:cs="Helvetica"/>
+          <w:b/>
+          <w:color w:val="505050"/>
+          <w:sz w:val="18"/>
+          <w:szCs w:val="18"/>
+          <w:u w:val="single"/>
+          <w:shd w:val="clear" w:color="auto" w:fill="FAFAFA"/>
+        </w:rPr>
+      </w:pPr>
+      <w:r>
+        <w:rPr>
+          <w:rFonts w:ascii="Helvetica" w:hAnsi="Helvetica" w:cs="Helvetica"/>
+          <w:b/>
+          <w:color w:val="505050"/>
+          <w:sz w:val="18"/>
+          <w:szCs w:val="18"/>
+          <w:u w:val="single"/>
+          <w:shd w:val="clear" w:color="auto" w:fill="FAFAFA"/>
+        </w:rPr>
+        <w:t xml:space="preserve">GET </w:t>
+      </w:r>
+      <w:r>
+        <w:rPr>
+          <w:rFonts w:ascii="Segoe UI" w:hAnsi="Segoe UI" w:cs="Segoe UI"/>
+          <w:color w:val="212121"/>
+          <w:sz w:val="18"/>
+          <w:szCs w:val="18"/>
+          <w:shd w:val="clear" w:color="auto" w:fill="FFFFFF"/>
+        </w:rPr>
+        <w:t>/</w:t>
+      </w:r>
+      <w:proofErr w:type="spellStart"/>
+      <w:r>
+        <w:rPr>
+          <w:rFonts w:ascii="Segoe UI" w:hAnsi="Segoe UI" w:cs="Segoe UI"/>
+          <w:color w:val="212121"/>
+          <w:sz w:val="18"/>
+          <w:szCs w:val="18"/>
+          <w:shd w:val="clear" w:color="auto" w:fill="FFFFFF"/>
+        </w:rPr>
+        <w:t>music</w:t>
+      </w:r>
+      <w:proofErr w:type="spellEnd"/>
+    </w:p>
+    <w:p>
+      <w:pPr>
+        <w:spacing w:after="0"/>
+        <w:rPr>
+          <w:rFonts w:ascii="Helvetica" w:hAnsi="Helvetica" w:cs="Helvetica"/>
+          <w:b/>
+          <w:color w:val="505050"/>
+          <w:sz w:val="18"/>
+          <w:szCs w:val="18"/>
+          <w:u w:val="single"/>
+          <w:shd w:val="clear" w:color="auto" w:fill="FAFAFA"/>
+        </w:rPr>
+      </w:pPr>
+    </w:p>
+    <w:p>
+      <w:pPr>
+        <w:spacing w:after="0"/>
+        <w:rPr>
+          <w:rFonts w:ascii="Helvetica" w:hAnsi="Helvetica" w:cs="Helvetica"/>
+          <w:b/>
+          <w:color w:val="505050"/>
+          <w:sz w:val="18"/>
+          <w:szCs w:val="18"/>
+          <w:u w:val="single"/>
+          <w:shd w:val="clear" w:color="auto" w:fill="FAFAFA"/>
+        </w:rPr>
+      </w:pPr>
+      <w:r>
+        <w:rPr>
+          <w:noProof/>
+          <w:lang w:eastAsia="es-AR"/>
+        </w:rPr>
+        <w:lastRenderedPageBreak/>
+        <w:drawing>
+          <wp:inline distT="0" distB="0" distL="0" distR="0" wp14:anchorId="0AD7CAA9" wp14:editId="6F38B7CF">
+            <wp:extent cx="5200650" cy="6600825"/>
+            <wp:effectExtent l="0" t="0" r="5715" b="1270"/>
+            <wp:docPr id="5" name="Imagen 5"/>
+            <wp:cNvGraphicFramePr>
+              <a:graphicFrameLocks xmlns:a="http://schemas.openxmlformats.org/drawingml/2006/main" noChangeAspect="1"/>
+            </wp:cNvGraphicFramePr>
+            <a:graphic xmlns:a="http://schemas.openxmlformats.org/drawingml/2006/main">
+              <a:graphicData uri="http://schemas.openxmlformats.org/drawingml/2006/picture">
+                <pic:pic xmlns:pic="http://schemas.openxmlformats.org/drawingml/2006/picture">
+                  <pic:nvPicPr>
+                    <pic:cNvPr id="1" name=""/>
+                    <pic:cNvPicPr/>
+                  </pic:nvPicPr>
+                  <pic:blipFill>
+                    <a:blip r:embed="rId9"/>
+                    <a:stretch>
+                      <a:fillRect/>
+                    </a:stretch>
+                  </pic:blipFill>
+                  <pic:spPr>
+                    <a:xfrm>
+                      <a:off x="0" y="0"/>
+                      <a:ext cx="5200650" cy="6600825"/>
+                    </a:xfrm>
+                    <a:prstGeom prst="rect">
+                      <a:avLst/>
+                    </a:prstGeom>
+                  </pic:spPr>
+                </pic:pic>
+              </a:graphicData>
+            </a:graphic>
+          </wp:inline>
+        </w:drawing>
+      </w:r>
+    </w:p>
+    <w:p>
+      <w:pPr>
+        <w:spacing w:after="0"/>
+        <w:rPr>
+          <w:rFonts w:ascii="Helvetica" w:hAnsi="Helvetica" w:cs="Helvetica"/>
+          <w:b/>
+          <w:color w:val="505050"/>
+          <w:sz w:val="18"/>
+          <w:szCs w:val="18"/>
+          <w:u w:val="single"/>
+          <w:shd w:val="clear" w:color="auto" w:fill="FAFAFA"/>
+        </w:rPr>
+      </w:pPr>
+    </w:p>
+    <w:p>
+      <w:pPr>
+        <w:pBdr>
+          <w:top w:val="single" w:sz="4" w:space="1" w:color="auto"/>
+          <w:left w:val="single" w:sz="4" w:space="4" w:color="auto"/>
+          <w:bottom w:val="single" w:sz="4" w:space="1" w:color="auto"/>
+          <w:right w:val="single" w:sz="4" w:space="4" w:color="auto"/>
+        </w:pBdr>
+        <w:spacing w:after="0"/>
+        <w:rPr>
+          <w:rFonts w:ascii="Helvetica" w:hAnsi="Helvetica" w:cs="Helvetica"/>
+          <w:b/>
+          <w:color w:val="505050"/>
+          <w:sz w:val="18"/>
+          <w:szCs w:val="18"/>
+          <w:u w:val="single"/>
+          <w:shd w:val="clear" w:color="auto" w:fill="FAFAFA"/>
+        </w:rPr>
+      </w:pPr>
+      <w:r>
+        <w:rPr>
+          <w:rFonts w:ascii="Helvetica" w:hAnsi="Helvetica" w:cs="Helvetica"/>
+          <w:b/>
+          <w:color w:val="505050"/>
+          <w:sz w:val="18"/>
+          <w:szCs w:val="18"/>
+          <w:u w:val="single"/>
+          <w:shd w:val="clear" w:color="auto" w:fill="FAFAFA"/>
+        </w:rPr>
+        <w:t xml:space="preserve">GET </w:t>
+      </w:r>
+      <w:r>
+        <w:rPr>
+          <w:rFonts w:ascii="Segoe UI" w:hAnsi="Segoe UI" w:cs="Segoe UI"/>
+          <w:color w:val="212121"/>
+          <w:sz w:val="18"/>
+          <w:szCs w:val="18"/>
+          <w:shd w:val="clear" w:color="auto" w:fill="FFFFFF"/>
+        </w:rPr>
+        <w:t>/</w:t>
+      </w:r>
+      <w:proofErr w:type="spellStart"/>
+      <w:r>
+        <w:rPr>
+          <w:rFonts w:ascii="Segoe UI" w:hAnsi="Segoe UI" w:cs="Segoe UI"/>
+          <w:color w:val="212121"/>
+          <w:sz w:val="18"/>
+          <w:szCs w:val="18"/>
+          <w:shd w:val="clear" w:color="auto" w:fill="FFFFFF"/>
+        </w:rPr>
+        <w:t>movies</w:t>
+      </w:r>
+      <w:proofErr w:type="spellEnd"/>
+    </w:p>
+    <w:p>
+      <w:pPr>
+        <w:spacing w:after="0"/>
+        <w:rPr>
+          <w:rFonts w:ascii="Helvetica" w:hAnsi="Helvetica" w:cs="Helvetica"/>
+          <w:b/>
+          <w:color w:val="505050"/>
+          <w:sz w:val="18"/>
+          <w:szCs w:val="18"/>
+          <w:u w:val="single"/>
+          <w:shd w:val="clear" w:color="auto" w:fill="FAFAFA"/>
+        </w:rPr>
+      </w:pPr>
+    </w:p>
+    <w:p>
+      <w:pPr>
+        <w:spacing w:after="0"/>
+        <w:rPr>
+          <w:rFonts w:ascii="Helvetica" w:hAnsi="Helvetica" w:cs="Helvetica"/>
+          <w:b/>
+          <w:color w:val="505050"/>
+          <w:sz w:val="18"/>
+          <w:szCs w:val="18"/>
+          <w:u w:val="single"/>
+          <w:shd w:val="clear" w:color="auto" w:fill="FAFAFA"/>
+        </w:rPr>
+      </w:pPr>
+      <w:r>
+        <w:rPr>
+          <w:noProof/>
+          <w:lang w:eastAsia="es-AR"/>
+        </w:rPr>
+        <w:lastRenderedPageBreak/>
+        <w:drawing>
+          <wp:inline distT="0" distB="0" distL="0" distR="0" wp14:anchorId="677440EC" wp14:editId="62C7F7A1">
+            <wp:extent cx="5612130" cy="5919470"/>
+            <wp:effectExtent l="0" t="0" r="7620" b="5080"/>
+            <wp:docPr id="6" name="Imagen 6"/>
+            <wp:cNvGraphicFramePr>
+              <a:graphicFrameLocks xmlns:a="http://schemas.openxmlformats.org/drawingml/2006/main" noChangeAspect="1"/>
+            </wp:cNvGraphicFramePr>
+            <a:graphic xmlns:a="http://schemas.openxmlformats.org/drawingml/2006/main">
+              <a:graphicData uri="http://schemas.openxmlformats.org/drawingml/2006/picture">
+                <pic:pic xmlns:pic="http://schemas.openxmlformats.org/drawingml/2006/picture">
+                  <pic:nvPicPr>
+                    <pic:cNvPr id="1" name=""/>
+                    <pic:cNvPicPr/>
+                  </pic:nvPicPr>
+                  <pic:blipFill>
+                    <a:blip r:embed="rId10"/>
+                    <a:stretch>
+                      <a:fillRect/>
+                    </a:stretch>
+                  </pic:blipFill>
+                  <pic:spPr>
+                    <a:xfrm>
+                      <a:off x="0" y="0"/>
+                      <a:ext cx="5612130" cy="5919470"/>
                     </a:xfrm>
                     <a:prstGeom prst="rect">
                       <a:avLst/>

</xml_diff>

<commit_message>
cambio contraseña y documentacion
</commit_message>
<xml_diff>
--- a/docApis/Apis.docx
+++ b/docApis/Apis.docx
@@ -706,17 +706,7 @@
           <w:szCs w:val="18"/>
           <w:shd w:val="clear" w:color="auto" w:fill="FFFFFF"/>
         </w:rPr>
-        <w:t>/</w:t>
-      </w:r>
-      <w:r>
-        <w:rPr>
-          <w:rFonts w:ascii="Segoe UI" w:hAnsi="Segoe UI" w:cs="Segoe UI"/>
-          <w:color w:val="212121"/>
-          <w:sz w:val="18"/>
-          <w:szCs w:val="18"/>
-          <w:shd w:val="clear" w:color="auto" w:fill="FFFFFF"/>
-        </w:rPr>
-        <w:t>series</w:t>
+        <w:t>/series</w:t>
       </w:r>
     </w:p>
     <w:p>
@@ -1067,6 +1057,194 @@
                     <a:xfrm>
                       <a:off x="0" y="0"/>
                       <a:ext cx="5612130" cy="5919470"/>
+                    </a:xfrm>
+                    <a:prstGeom prst="rect">
+                      <a:avLst/>
+                    </a:prstGeom>
+                  </pic:spPr>
+                </pic:pic>
+              </a:graphicData>
+            </a:graphic>
+          </wp:inline>
+        </w:drawing>
+      </w:r>
+    </w:p>
+    <w:p>
+      <w:pPr>
+        <w:spacing w:after="0"/>
+        <w:rPr>
+          <w:rFonts w:ascii="Helvetica" w:hAnsi="Helvetica" w:cs="Helvetica"/>
+          <w:b/>
+          <w:color w:val="505050"/>
+          <w:sz w:val="18"/>
+          <w:szCs w:val="18"/>
+          <w:u w:val="single"/>
+          <w:shd w:val="clear" w:color="auto" w:fill="FAFAFA"/>
+        </w:rPr>
+      </w:pPr>
+    </w:p>
+    <w:p>
+      <w:pPr>
+        <w:spacing w:after="0"/>
+        <w:rPr>
+          <w:rFonts w:ascii="Helvetica" w:hAnsi="Helvetica" w:cs="Helvetica"/>
+          <w:b/>
+          <w:color w:val="505050"/>
+          <w:sz w:val="18"/>
+          <w:szCs w:val="18"/>
+          <w:u w:val="single"/>
+          <w:shd w:val="clear" w:color="auto" w:fill="FAFAFA"/>
+        </w:rPr>
+      </w:pPr>
+    </w:p>
+    <w:p>
+      <w:pPr>
+        <w:pBdr>
+          <w:top w:val="single" w:sz="4" w:space="1" w:color="auto"/>
+          <w:left w:val="single" w:sz="4" w:space="4" w:color="auto"/>
+          <w:bottom w:val="single" w:sz="4" w:space="1" w:color="auto"/>
+          <w:right w:val="single" w:sz="4" w:space="4" w:color="auto"/>
+        </w:pBdr>
+        <w:spacing w:after="0"/>
+        <w:rPr>
+          <w:rFonts w:ascii="Helvetica" w:hAnsi="Helvetica" w:cs="Helvetica"/>
+          <w:b/>
+          <w:color w:val="505050"/>
+          <w:sz w:val="18"/>
+          <w:szCs w:val="18"/>
+          <w:u w:val="single"/>
+          <w:shd w:val="clear" w:color="auto" w:fill="FAFAFA"/>
+        </w:rPr>
+      </w:pPr>
+      <w:proofErr w:type="gramStart"/>
+      <w:r>
+        <w:rPr>
+          <w:rFonts w:ascii="Helvetica" w:hAnsi="Helvetica" w:cs="Helvetica"/>
+          <w:b/>
+          <w:color w:val="505050"/>
+          <w:sz w:val="18"/>
+          <w:szCs w:val="18"/>
+          <w:u w:val="single"/>
+          <w:shd w:val="clear" w:color="auto" w:fill="FAFAFA"/>
+        </w:rPr>
+        <w:t xml:space="preserve">PUT </w:t>
+      </w:r>
+      <w:r>
+        <w:rPr>
+          <w:rFonts w:ascii="Helvetica" w:hAnsi="Helvetica" w:cs="Helvetica"/>
+          <w:b/>
+          <w:color w:val="505050"/>
+          <w:sz w:val="18"/>
+          <w:szCs w:val="18"/>
+          <w:u w:val="single"/>
+          <w:shd w:val="clear" w:color="auto" w:fill="FAFAFA"/>
+        </w:rPr>
+        <w:t xml:space="preserve"> </w:t>
+      </w:r>
+      <w:r>
+        <w:rPr>
+          <w:rFonts w:ascii="Segoe UI" w:hAnsi="Segoe UI" w:cs="Segoe UI"/>
+          <w:color w:val="212121"/>
+          <w:sz w:val="18"/>
+          <w:szCs w:val="18"/>
+          <w:shd w:val="clear" w:color="auto" w:fill="FFFFFF"/>
+        </w:rPr>
+        <w:t>/</w:t>
+      </w:r>
+      <w:proofErr w:type="spellStart"/>
+      <w:proofErr w:type="gramEnd"/>
+      <w:r>
+        <w:rPr>
+          <w:rFonts w:ascii="Segoe UI" w:hAnsi="Segoe UI" w:cs="Segoe UI"/>
+          <w:color w:val="212121"/>
+          <w:sz w:val="18"/>
+          <w:szCs w:val="18"/>
+          <w:shd w:val="clear" w:color="auto" w:fill="FFFFFF"/>
+        </w:rPr>
+        <w:t>users</w:t>
+      </w:r>
+      <w:proofErr w:type="spellEnd"/>
+      <w:r>
+        <w:rPr>
+          <w:rFonts w:ascii="Segoe UI" w:hAnsi="Segoe UI" w:cs="Segoe UI"/>
+          <w:color w:val="212121"/>
+          <w:sz w:val="18"/>
+          <w:szCs w:val="18"/>
+          <w:shd w:val="clear" w:color="auto" w:fill="FFFFFF"/>
+        </w:rPr>
+        <w:t>/</w:t>
+      </w:r>
+      <w:proofErr w:type="spellStart"/>
+      <w:r>
+        <w:rPr>
+          <w:rFonts w:ascii="Segoe UI" w:hAnsi="Segoe UI" w:cs="Segoe UI"/>
+          <w:color w:val="212121"/>
+          <w:sz w:val="18"/>
+          <w:szCs w:val="18"/>
+          <w:shd w:val="clear" w:color="auto" w:fill="FFFFFF"/>
+        </w:rPr>
+        <w:t>password</w:t>
+      </w:r>
+      <w:proofErr w:type="spellEnd"/>
+    </w:p>
+    <w:p>
+      <w:pPr>
+        <w:spacing w:after="0"/>
+        <w:rPr>
+          <w:rFonts w:ascii="Helvetica" w:hAnsi="Helvetica" w:cs="Helvetica"/>
+          <w:b/>
+          <w:color w:val="505050"/>
+          <w:sz w:val="18"/>
+          <w:szCs w:val="18"/>
+          <w:u w:val="single"/>
+          <w:shd w:val="clear" w:color="auto" w:fill="FAFAFA"/>
+        </w:rPr>
+      </w:pPr>
+    </w:p>
+    <w:p>
+      <w:pPr>
+        <w:spacing w:after="0"/>
+        <w:rPr>
+          <w:rFonts w:ascii="Helvetica" w:hAnsi="Helvetica" w:cs="Helvetica"/>
+          <w:b/>
+          <w:color w:val="505050"/>
+          <w:sz w:val="18"/>
+          <w:szCs w:val="18"/>
+          <w:u w:val="single"/>
+          <w:shd w:val="clear" w:color="auto" w:fill="FAFAFA"/>
+        </w:rPr>
+      </w:pPr>
+      <w:r>
+        <w:rPr>
+          <w:noProof/>
+          <w:lang w:eastAsia="es-AR"/>
+        </w:rPr>
+        <w:lastRenderedPageBreak/>
+        <w:drawing>
+          <wp:inline distT="0" distB="0" distL="0" distR="0" wp14:anchorId="15C721F1" wp14:editId="5657D60A">
+            <wp:extent cx="5381625" cy="6572250"/>
+            <wp:effectExtent l="0" t="0" r="9525" b="0"/>
+            <wp:docPr id="8" name="Imagen 8"/>
+            <wp:cNvGraphicFramePr>
+              <a:graphicFrameLocks xmlns:a="http://schemas.openxmlformats.org/drawingml/2006/main" noChangeAspect="1"/>
+            </wp:cNvGraphicFramePr>
+            <a:graphic xmlns:a="http://schemas.openxmlformats.org/drawingml/2006/main">
+              <a:graphicData uri="http://schemas.openxmlformats.org/drawingml/2006/picture">
+                <pic:pic xmlns:pic="http://schemas.openxmlformats.org/drawingml/2006/picture">
+                  <pic:nvPicPr>
+                    <pic:cNvPr id="1" name=""/>
+                    <pic:cNvPicPr/>
+                  </pic:nvPicPr>
+                  <pic:blipFill>
+                    <a:blip r:embed="rId11"/>
+                    <a:stretch>
+                      <a:fillRect/>
+                    </a:stretch>
+                  </pic:blipFill>
+                  <pic:spPr>
+                    <a:xfrm>
+                      <a:off x="0" y="0"/>
+                      <a:ext cx="5381625" cy="6572250"/>
                     </a:xfrm>
                     <a:prstGeom prst="rect">
                       <a:avLst/>

</xml_diff>

<commit_message>
actualizaciones dos y para bajar cambios de Rodo
</commit_message>
<xml_diff>
--- a/docApis/Apis.docx
+++ b/docApis/Apis.docx
@@ -565,8 +565,10 @@
           <w:szCs w:val="18"/>
           <w:shd w:val="clear" w:color="auto" w:fill="FFFFFF"/>
         </w:rPr>
-        <w:t>lives</w:t>
-      </w:r>
+        <w:t>live</w:t>
+      </w:r>
+      <w:bookmarkStart w:id="0" w:name="_GoBack"/>
+      <w:bookmarkEnd w:id="0"/>
       <w:proofErr w:type="spellEnd"/>
     </w:p>
     <w:p>
@@ -617,10 +619,10 @@
         </w:rPr>
         <w:lastRenderedPageBreak/>
         <w:drawing>
-          <wp:inline distT="0" distB="0" distL="0" distR="0" wp14:anchorId="06E86069" wp14:editId="64048D0F">
-            <wp:extent cx="5612130" cy="5633720"/>
-            <wp:effectExtent l="0" t="0" r="7620" b="5080"/>
-            <wp:docPr id="3" name="Imagen 3"/>
+          <wp:inline distT="0" distB="0" distL="0" distR="0" wp14:anchorId="70F1B53D" wp14:editId="1F4F302B">
+            <wp:extent cx="5612130" cy="5750560"/>
+            <wp:effectExtent l="0" t="0" r="7620" b="2540"/>
+            <wp:docPr id="10" name="Imagen 10"/>
             <wp:cNvGraphicFramePr>
               <a:graphicFrameLocks xmlns:a="http://schemas.openxmlformats.org/drawingml/2006/main" noChangeAspect="1"/>
             </wp:cNvGraphicFramePr>
@@ -640,7 +642,7 @@
                   <pic:spPr>
                     <a:xfrm>
                       <a:off x="0" y="0"/>
-                      <a:ext cx="5612130" cy="5633720"/>
+                      <a:ext cx="5612130" cy="5750560"/>
                     </a:xfrm>
                     <a:prstGeom prst="rect">
                       <a:avLst/>
@@ -1256,8 +1258,6 @@
           </wp:inline>
         </w:drawing>
       </w:r>
-      <w:bookmarkStart w:id="0" w:name="_GoBack"/>
-      <w:bookmarkEnd w:id="0"/>
     </w:p>
     <w:sectPr>
       <w:pgSz w:w="12240" w:h="15840"/>

</xml_diff>